<commit_message>
Auto push 2023-05-12 13:57:12.34
</commit_message>
<xml_diff>
--- a/note/12_springBoot/0512.ch03_helloGradle.docx
+++ b/note/12_springBoot/0512.ch03_helloGradle.docx
@@ -1,6 +1,7 @@
 
 <file path=word/document.xml><?xml version="1.0" encoding="utf-8"?>
 <w:document xmlns:wpc="http://schemas.microsoft.com/office/word/2010/wordprocessingCanvas" xmlns:cx="http://schemas.microsoft.com/office/drawing/2014/chartex" xmlns:mc="http://schemas.openxmlformats.org/markup-compatibility/2006" xmlns:o="urn:schemas-microsoft-com:office:office" xmlns:r="http://schemas.openxmlformats.org/officeDocument/2006/relationships" xmlns:m="http://schemas.openxmlformats.org/officeDocument/2006/math" xmlns:v="urn:schemas-microsoft-com:vml" xmlns:wp14="http://schemas.microsoft.com/office/word/2010/wordprocessingDrawing" xmlns:wp="http://schemas.openxmlformats.org/drawingml/2006/wordprocessingDrawing" xmlns:w10="urn:schemas-microsoft-com:office:word" xmlns:w="http://schemas.openxmlformats.org/wordprocessingml/2006/main" xmlns:w14="http://schemas.microsoft.com/office/word/2010/wordml" xmlns:w15="http://schemas.microsoft.com/office/word/2012/wordml" xmlns:w16se="http://schemas.microsoft.com/office/word/2015/wordml/symex" xmlns:wpg="http://schemas.microsoft.com/office/word/2010/wordprocessingGroup" xmlns:wpi="http://schemas.microsoft.com/office/word/2010/wordprocessingInk" xmlns:wne="http://schemas.microsoft.com/office/word/2006/wordml" xmlns:wps="http://schemas.microsoft.com/office/word/2010/wordprocessingShape" mc:Ignorable="w14 w15 w16se wp14">
+  <w:background w:color="C6D9F1" w:themeColor="text2" w:themeTint="33"/>
   <w:body>
     <w:p>
       <w:pPr>
@@ -12,6 +13,8 @@
         <w:spacing w:after="0"/>
         <w:ind w:leftChars="0"/>
       </w:pPr>
+      <w:bookmarkStart w:id="0" w:name="_GoBack"/>
+      <w:bookmarkEnd w:id="0"/>
       <w:r>
         <w:rPr>
           <w:rFonts w:hint="eastAsia"/>
@@ -19,7 +22,23 @@
         <w:t>프로젝트</w:t>
       </w:r>
       <w:r>
-        <w:t xml:space="preserve"> 생성 : 스타터 사이트로 이동해서 스프링 프로젝트 생성 https://start.spring.io</w:t>
+        <w:t xml:space="preserve"> </w:t>
+      </w:r>
+      <w:proofErr w:type="gramStart"/>
+      <w:r>
+        <w:t>생성 :</w:t>
+      </w:r>
+      <w:proofErr w:type="gramEnd"/>
+      <w:r>
+        <w:t xml:space="preserve"> </w:t>
+      </w:r>
+      <w:proofErr w:type="spellStart"/>
+      <w:r>
+        <w:t>스타터</w:t>
+      </w:r>
+      <w:proofErr w:type="spellEnd"/>
+      <w:r>
+        <w:t xml:space="preserve"> 사이트로 이동해서 스프링 프로젝트 생성 https://start.spring.io</w:t>
       </w:r>
     </w:p>
     <w:p>
@@ -30,7 +49,22 @@
       </w:pPr>
       <w:r>
         <w:tab/>
-        <w:t>Project : gradle Project(라이브러리 툴)</w:t>
+      </w:r>
+      <w:proofErr w:type="gramStart"/>
+      <w:r>
+        <w:t>Project :</w:t>
+      </w:r>
+      <w:proofErr w:type="gramEnd"/>
+      <w:r>
+        <w:t xml:space="preserve"> </w:t>
+      </w:r>
+      <w:proofErr w:type="spellStart"/>
+      <w:r>
+        <w:t>gradle</w:t>
+      </w:r>
+      <w:proofErr w:type="spellEnd"/>
+      <w:r>
+        <w:t xml:space="preserve"> Project(라이브러리 툴)</w:t>
       </w:r>
     </w:p>
     <w:p>
@@ -41,7 +75,23 @@
       </w:pPr>
       <w:r>
         <w:tab/>
-        <w:t>Spring Boot : 2.7.11 (SNAPSHOT은 만들고있는 버전.M2은 아직 릴리즈전)</w:t>
+        <w:t xml:space="preserve">Spring </w:t>
+      </w:r>
+      <w:proofErr w:type="gramStart"/>
+      <w:r>
+        <w:t>Boot :</w:t>
+      </w:r>
+      <w:proofErr w:type="gramEnd"/>
+      <w:r>
+        <w:t xml:space="preserve"> 2.7.11 (SNAPSHOT은 만들고있는 버전.M2은 아직 </w:t>
+      </w:r>
+      <w:proofErr w:type="spellStart"/>
+      <w:r>
+        <w:t>릴리즈전</w:t>
+      </w:r>
+      <w:proofErr w:type="spellEnd"/>
+      <w:r>
+        <w:t>)</w:t>
       </w:r>
     </w:p>
     <w:p>
@@ -52,7 +102,14 @@
       </w:pPr>
       <w:r>
         <w:tab/>
-        <w:t>Language : Java</w:t>
+      </w:r>
+      <w:proofErr w:type="gramStart"/>
+      <w:r>
+        <w:t>Language :</w:t>
+      </w:r>
+      <w:proofErr w:type="gramEnd"/>
+      <w:r>
+        <w:t xml:space="preserve"> Java</w:t>
       </w:r>
     </w:p>
     <w:p>
@@ -63,7 +120,14 @@
       </w:pPr>
       <w:r>
         <w:tab/>
-        <w:t>Packaging : Jar</w:t>
+      </w:r>
+      <w:proofErr w:type="gramStart"/>
+      <w:r>
+        <w:t>Packaging :</w:t>
+      </w:r>
+      <w:proofErr w:type="gramEnd"/>
+      <w:r>
+        <w:t xml:space="preserve"> Jar</w:t>
       </w:r>
     </w:p>
     <w:p>
@@ -74,7 +138,14 @@
       </w:pPr>
       <w:r>
         <w:tab/>
-        <w:t>Java : 8</w:t>
+      </w:r>
+      <w:proofErr w:type="gramStart"/>
+      <w:r>
+        <w:t>Java :</w:t>
+      </w:r>
+      <w:proofErr w:type="gramEnd"/>
+      <w:r>
+        <w:t xml:space="preserve"> 8</w:t>
       </w:r>
     </w:p>
     <w:p>
@@ -88,7 +159,62 @@
       </w:r>
       <w:r>
         <w:tab/>
-        <w:t>Dependencies : Spring Web, Thymeleaf(타임리프 템플릿 엔진VIew), Lombok, spring boot devtools(html파일을 컴파일만 해주면 서버 재시작없이 View 파일 변경이 가능. 인텔리J 컴파일 방법 : build &gt; Recompile)</w:t>
+      </w:r>
+      <w:proofErr w:type="gramStart"/>
+      <w:r>
+        <w:t>Dependencies :</w:t>
+      </w:r>
+      <w:proofErr w:type="gramEnd"/>
+      <w:r>
+        <w:t xml:space="preserve"> Spring Web, </w:t>
+      </w:r>
+      <w:proofErr w:type="spellStart"/>
+      <w:r>
+        <w:t>Thymeleaf</w:t>
+      </w:r>
+      <w:proofErr w:type="spellEnd"/>
+      <w:r>
+        <w:t>(</w:t>
+      </w:r>
+      <w:proofErr w:type="spellStart"/>
+      <w:r>
+        <w:t>타임리프</w:t>
+      </w:r>
+      <w:proofErr w:type="spellEnd"/>
+      <w:r>
+        <w:t xml:space="preserve"> 템플릿 엔진</w:t>
+      </w:r>
+      <w:proofErr w:type="spellStart"/>
+      <w:r>
+        <w:t>VIew</w:t>
+      </w:r>
+      <w:proofErr w:type="spellEnd"/>
+      <w:r>
+        <w:t xml:space="preserve">), Lombok, spring boot </w:t>
+      </w:r>
+      <w:proofErr w:type="spellStart"/>
+      <w:r>
+        <w:t>devtools</w:t>
+      </w:r>
+      <w:proofErr w:type="spellEnd"/>
+      <w:r>
+        <w:t xml:space="preserve">(html파일을 컴파일만 해주면 서버 </w:t>
+      </w:r>
+      <w:proofErr w:type="spellStart"/>
+      <w:r>
+        <w:t>재시작없이</w:t>
+      </w:r>
+      <w:proofErr w:type="spellEnd"/>
+      <w:r>
+        <w:t xml:space="preserve"> View 파일 변경이 가능. 인텔리J 컴파일 </w:t>
+      </w:r>
+      <w:proofErr w:type="gramStart"/>
+      <w:r>
+        <w:t>방법 :</w:t>
+      </w:r>
+      <w:proofErr w:type="gramEnd"/>
+      <w:r>
+        <w:t xml:space="preserve"> build &gt; Recompile)</w:t>
       </w:r>
     </w:p>
     <w:p>
@@ -108,7 +234,15 @@
         <w:t>인텔리</w:t>
       </w:r>
       <w:r>
-        <w:t>J에서 build.gradle로 open as Project</w:t>
+        <w:t xml:space="preserve">J에서 </w:t>
+      </w:r>
+      <w:proofErr w:type="spellStart"/>
+      <w:r>
+        <w:t>build.gradle</w:t>
+      </w:r>
+      <w:proofErr w:type="spellEnd"/>
+      <w:r>
+        <w:t>로 open as Project</w:t>
       </w:r>
     </w:p>
     <w:p>
@@ -122,7 +256,36 @@
         <w:ind w:leftChars="0"/>
       </w:pPr>
       <w:r>
-        <w:t>settings &gt; Build,Execution,Deployment &gt; BuildTools &gt; Gradle &gt; Build and run using과 Run Tests using을 IntelliJ로 바꾸면 속도가 조금 빠름</w:t>
+        <w:t xml:space="preserve">settings &gt; </w:t>
+      </w:r>
+      <w:proofErr w:type="spellStart"/>
+      <w:r>
+        <w:t>Build</w:t>
+      </w:r>
+      <w:proofErr w:type="gramStart"/>
+      <w:r>
+        <w:t>,Execution,Deployment</w:t>
+      </w:r>
+      <w:proofErr w:type="spellEnd"/>
+      <w:proofErr w:type="gramEnd"/>
+      <w:r>
+        <w:t xml:space="preserve"> &gt; </w:t>
+      </w:r>
+      <w:proofErr w:type="spellStart"/>
+      <w:r>
+        <w:t>BuildTools</w:t>
+      </w:r>
+      <w:proofErr w:type="spellEnd"/>
+      <w:r>
+        <w:t xml:space="preserve"> &gt; </w:t>
+      </w:r>
+      <w:proofErr w:type="spellStart"/>
+      <w:r>
+        <w:t>Gradle</w:t>
+      </w:r>
+      <w:proofErr w:type="spellEnd"/>
+      <w:r>
+        <w:t xml:space="preserve"> &gt; Build and run using과 Run Tests using을 IntelliJ로 바꾸면 속도가 조금 빠름</w:t>
       </w:r>
     </w:p>
     <w:p>
@@ -157,6 +320,7 @@
           <w:szCs w:val="23"/>
         </w:rPr>
       </w:pPr>
+      <w:proofErr w:type="spellStart"/>
       <w:r>
         <w:rPr>
           <w:rFonts w:ascii="Courier New" w:eastAsia="굴림" w:hAnsi="Courier New" w:cs="Courier New"/>
@@ -167,6 +331,7 @@
         </w:rPr>
         <w:t>Gradle</w:t>
       </w:r>
+      <w:proofErr w:type="spellEnd"/>
       <w:r>
         <w:rPr>
           <w:rFonts w:ascii="Courier New" w:eastAsia="굴림" w:hAnsi="Courier New" w:cs="Courier New"/>
@@ -377,8 +542,31 @@
           <w:szCs w:val="23"/>
         </w:rPr>
         <w:tab/>
-        <w:t xml:space="preserve">spring-boot-start-tomcat : </w:t>
-      </w:r>
+        <w:t>spring-boot-start-</w:t>
+      </w:r>
+      <w:proofErr w:type="gramStart"/>
+      <w:r>
+        <w:rPr>
+          <w:rFonts w:ascii="Courier New" w:eastAsia="굴림" w:hAnsi="Courier New" w:cs="Courier New"/>
+          <w:color w:val="083080"/>
+          <w:kern w:val="0"/>
+          <w:sz w:val="23"/>
+          <w:szCs w:val="23"/>
+        </w:rPr>
+        <w:t>tomcat :</w:t>
+      </w:r>
+      <w:proofErr w:type="gramEnd"/>
+      <w:r>
+        <w:rPr>
+          <w:rFonts w:ascii="Courier New" w:eastAsia="굴림" w:hAnsi="Courier New" w:cs="Courier New"/>
+          <w:color w:val="083080"/>
+          <w:kern w:val="0"/>
+          <w:sz w:val="23"/>
+          <w:szCs w:val="23"/>
+        </w:rPr>
+        <w:t xml:space="preserve"> </w:t>
+      </w:r>
+      <w:proofErr w:type="spellStart"/>
       <w:r>
         <w:rPr>
           <w:rFonts w:ascii="Courier New" w:eastAsia="굴림" w:hAnsi="Courier New" w:cs="Courier New"/>
@@ -389,6 +577,7 @@
         </w:rPr>
         <w:t>톰캣</w:t>
       </w:r>
+      <w:proofErr w:type="spellEnd"/>
       <w:r>
         <w:rPr>
           <w:rFonts w:ascii="Courier New" w:eastAsia="굴림" w:hAnsi="Courier New" w:cs="Courier New"/>
@@ -399,6 +588,7 @@
         </w:rPr>
         <w:t>(</w:t>
       </w:r>
+      <w:proofErr w:type="spellStart"/>
       <w:r>
         <w:rPr>
           <w:rFonts w:ascii="Courier New" w:eastAsia="굴림" w:hAnsi="Courier New" w:cs="Courier New"/>
@@ -409,6 +599,7 @@
         </w:rPr>
         <w:t>웹서버</w:t>
       </w:r>
+      <w:proofErr w:type="spellEnd"/>
       <w:r>
         <w:rPr>
           <w:rFonts w:ascii="Courier New" w:eastAsia="굴림" w:hAnsi="Courier New" w:cs="Courier New"/>
@@ -451,7 +642,41 @@
           <w:szCs w:val="23"/>
         </w:rPr>
         <w:tab/>
-        <w:t xml:space="preserve">Spring-webmvc : </w:t>
+        <w:t>Spring-</w:t>
+      </w:r>
+      <w:proofErr w:type="spellStart"/>
+      <w:proofErr w:type="gramStart"/>
+      <w:r>
+        <w:rPr>
+          <w:rFonts w:ascii="Courier New" w:eastAsia="굴림" w:hAnsi="Courier New" w:cs="Courier New"/>
+          <w:color w:val="083080"/>
+          <w:kern w:val="0"/>
+          <w:sz w:val="23"/>
+          <w:szCs w:val="23"/>
+        </w:rPr>
+        <w:t>webmvc</w:t>
+      </w:r>
+      <w:proofErr w:type="spellEnd"/>
+      <w:r>
+        <w:rPr>
+          <w:rFonts w:ascii="Courier New" w:eastAsia="굴림" w:hAnsi="Courier New" w:cs="Courier New"/>
+          <w:color w:val="083080"/>
+          <w:kern w:val="0"/>
+          <w:sz w:val="23"/>
+          <w:szCs w:val="23"/>
+        </w:rPr>
+        <w:t xml:space="preserve"> :</w:t>
+      </w:r>
+      <w:proofErr w:type="gramEnd"/>
+      <w:r>
+        <w:rPr>
+          <w:rFonts w:ascii="Courier New" w:eastAsia="굴림" w:hAnsi="Courier New" w:cs="Courier New"/>
+          <w:color w:val="083080"/>
+          <w:kern w:val="0"/>
+          <w:sz w:val="23"/>
+          <w:szCs w:val="23"/>
+        </w:rPr>
+        <w:t xml:space="preserve"> </w:t>
       </w:r>
       <w:r>
         <w:rPr>
@@ -515,8 +740,43 @@
           <w:szCs w:val="23"/>
         </w:rPr>
         <w:tab/>
-        <w:t xml:space="preserve">Spring-boot-starter-thymeleaf : </w:t>
-      </w:r>
+        <w:t>Spring-boot-starter-</w:t>
+      </w:r>
+      <w:proofErr w:type="spellStart"/>
+      <w:proofErr w:type="gramStart"/>
+      <w:r>
+        <w:rPr>
+          <w:rFonts w:ascii="Courier New" w:eastAsia="굴림" w:hAnsi="Courier New" w:cs="Courier New"/>
+          <w:color w:val="083080"/>
+          <w:kern w:val="0"/>
+          <w:sz w:val="23"/>
+          <w:szCs w:val="23"/>
+        </w:rPr>
+        <w:t>thymeleaf</w:t>
+      </w:r>
+      <w:proofErr w:type="spellEnd"/>
+      <w:r>
+        <w:rPr>
+          <w:rFonts w:ascii="Courier New" w:eastAsia="굴림" w:hAnsi="Courier New" w:cs="Courier New"/>
+          <w:color w:val="083080"/>
+          <w:kern w:val="0"/>
+          <w:sz w:val="23"/>
+          <w:szCs w:val="23"/>
+        </w:rPr>
+        <w:t xml:space="preserve"> :</w:t>
+      </w:r>
+      <w:proofErr w:type="gramEnd"/>
+      <w:r>
+        <w:rPr>
+          <w:rFonts w:ascii="Courier New" w:eastAsia="굴림" w:hAnsi="Courier New" w:cs="Courier New"/>
+          <w:color w:val="083080"/>
+          <w:kern w:val="0"/>
+          <w:sz w:val="23"/>
+          <w:szCs w:val="23"/>
+        </w:rPr>
+        <w:t xml:space="preserve"> </w:t>
+      </w:r>
+      <w:proofErr w:type="spellStart"/>
       <w:r>
         <w:rPr>
           <w:rFonts w:ascii="Courier New" w:eastAsia="굴림" w:hAnsi="Courier New" w:cs="Courier New"/>
@@ -527,6 +787,7 @@
         </w:rPr>
         <w:t>타임리프</w:t>
       </w:r>
+      <w:proofErr w:type="spellEnd"/>
       <w:r>
         <w:rPr>
           <w:rFonts w:ascii="Courier New" w:eastAsia="굴림" w:hAnsi="Courier New" w:cs="Courier New"/>
@@ -611,6 +872,7 @@
         </w:rPr>
         <w:t>공통</w:t>
       </w:r>
+      <w:proofErr w:type="gramStart"/>
       <w:r>
         <w:rPr>
           <w:rFonts w:ascii="Courier New" w:eastAsia="굴림" w:hAnsi="Courier New" w:cs="Courier New"/>
@@ -631,6 +893,7 @@
         </w:rPr>
         <w:t>스프링</w:t>
       </w:r>
+      <w:proofErr w:type="gramEnd"/>
       <w:r>
         <w:rPr>
           <w:rFonts w:ascii="Courier New" w:eastAsia="굴림" w:hAnsi="Courier New" w:cs="Courier New"/>
@@ -865,7 +1128,28 @@
           <w:szCs w:val="23"/>
         </w:rPr>
         <w:tab/>
-        <w:t>logback, slf4j</w:t>
+      </w:r>
+      <w:proofErr w:type="spellStart"/>
+      <w:r>
+        <w:rPr>
+          <w:rFonts w:ascii="Courier New" w:eastAsia="굴림" w:hAnsi="Courier New" w:cs="Courier New"/>
+          <w:color w:val="083080"/>
+          <w:kern w:val="0"/>
+          <w:sz w:val="23"/>
+          <w:szCs w:val="23"/>
+        </w:rPr>
+        <w:t>logback</w:t>
+      </w:r>
+      <w:proofErr w:type="spellEnd"/>
+      <w:r>
+        <w:rPr>
+          <w:rFonts w:ascii="Courier New" w:eastAsia="굴림" w:hAnsi="Courier New" w:cs="Courier New"/>
+          <w:color w:val="083080"/>
+          <w:kern w:val="0"/>
+          <w:sz w:val="23"/>
+          <w:szCs w:val="23"/>
+        </w:rPr>
+        <w:t>, slf4j</w:t>
       </w:r>
     </w:p>
     <w:p>
@@ -977,7 +1261,40 @@
           <w:szCs w:val="23"/>
         </w:rPr>
         <w:tab/>
-        <w:t xml:space="preserve">junit : </w:t>
+      </w:r>
+      <w:proofErr w:type="spellStart"/>
+      <w:proofErr w:type="gramStart"/>
+      <w:r>
+        <w:rPr>
+          <w:rFonts w:ascii="Courier New" w:eastAsia="굴림" w:hAnsi="Courier New" w:cs="Courier New"/>
+          <w:color w:val="083080"/>
+          <w:kern w:val="0"/>
+          <w:sz w:val="23"/>
+          <w:szCs w:val="23"/>
+        </w:rPr>
+        <w:t>junit</w:t>
+      </w:r>
+      <w:proofErr w:type="spellEnd"/>
+      <w:r>
+        <w:rPr>
+          <w:rFonts w:ascii="Courier New" w:eastAsia="굴림" w:hAnsi="Courier New" w:cs="Courier New"/>
+          <w:color w:val="083080"/>
+          <w:kern w:val="0"/>
+          <w:sz w:val="23"/>
+          <w:szCs w:val="23"/>
+        </w:rPr>
+        <w:t xml:space="preserve"> :</w:t>
+      </w:r>
+      <w:proofErr w:type="gramEnd"/>
+      <w:r>
+        <w:rPr>
+          <w:rFonts w:ascii="Courier New" w:eastAsia="굴림" w:hAnsi="Courier New" w:cs="Courier New"/>
+          <w:color w:val="083080"/>
+          <w:kern w:val="0"/>
+          <w:sz w:val="23"/>
+          <w:szCs w:val="23"/>
+        </w:rPr>
+        <w:t xml:space="preserve"> </w:t>
       </w:r>
       <w:r>
         <w:rPr>
@@ -1041,7 +1358,40 @@
           <w:szCs w:val="23"/>
         </w:rPr>
         <w:tab/>
-        <w:t xml:space="preserve">mockito : </w:t>
+      </w:r>
+      <w:proofErr w:type="spellStart"/>
+      <w:proofErr w:type="gramStart"/>
+      <w:r>
+        <w:rPr>
+          <w:rFonts w:ascii="Courier New" w:eastAsia="굴림" w:hAnsi="Courier New" w:cs="Courier New"/>
+          <w:color w:val="083080"/>
+          <w:kern w:val="0"/>
+          <w:sz w:val="23"/>
+          <w:szCs w:val="23"/>
+        </w:rPr>
+        <w:t>mockito</w:t>
+      </w:r>
+      <w:proofErr w:type="spellEnd"/>
+      <w:r>
+        <w:rPr>
+          <w:rFonts w:ascii="Courier New" w:eastAsia="굴림" w:hAnsi="Courier New" w:cs="Courier New"/>
+          <w:color w:val="083080"/>
+          <w:kern w:val="0"/>
+          <w:sz w:val="23"/>
+          <w:szCs w:val="23"/>
+        </w:rPr>
+        <w:t xml:space="preserve"> :</w:t>
+      </w:r>
+      <w:proofErr w:type="gramEnd"/>
+      <w:r>
+        <w:rPr>
+          <w:rFonts w:ascii="Courier New" w:eastAsia="굴림" w:hAnsi="Courier New" w:cs="Courier New"/>
+          <w:color w:val="083080"/>
+          <w:kern w:val="0"/>
+          <w:sz w:val="23"/>
+          <w:szCs w:val="23"/>
+        </w:rPr>
+        <w:t xml:space="preserve"> </w:t>
       </w:r>
       <w:r>
         <w:rPr>
@@ -1105,7 +1455,40 @@
           <w:szCs w:val="23"/>
         </w:rPr>
         <w:tab/>
-        <w:t xml:space="preserve">assertj : </w:t>
+      </w:r>
+      <w:proofErr w:type="spellStart"/>
+      <w:proofErr w:type="gramStart"/>
+      <w:r>
+        <w:rPr>
+          <w:rFonts w:ascii="Courier New" w:eastAsia="굴림" w:hAnsi="Courier New" w:cs="Courier New"/>
+          <w:color w:val="083080"/>
+          <w:kern w:val="0"/>
+          <w:sz w:val="23"/>
+          <w:szCs w:val="23"/>
+        </w:rPr>
+        <w:t>assertj</w:t>
+      </w:r>
+      <w:proofErr w:type="spellEnd"/>
+      <w:r>
+        <w:rPr>
+          <w:rFonts w:ascii="Courier New" w:eastAsia="굴림" w:hAnsi="Courier New" w:cs="Courier New"/>
+          <w:color w:val="083080"/>
+          <w:kern w:val="0"/>
+          <w:sz w:val="23"/>
+          <w:szCs w:val="23"/>
+        </w:rPr>
+        <w:t xml:space="preserve"> :</w:t>
+      </w:r>
+      <w:proofErr w:type="gramEnd"/>
+      <w:r>
+        <w:rPr>
+          <w:rFonts w:ascii="Courier New" w:eastAsia="굴림" w:hAnsi="Courier New" w:cs="Courier New"/>
+          <w:color w:val="083080"/>
+          <w:kern w:val="0"/>
+          <w:sz w:val="23"/>
+          <w:szCs w:val="23"/>
+        </w:rPr>
+        <w:t xml:space="preserve"> </w:t>
       </w:r>
       <w:r>
         <w:rPr>
@@ -1290,7 +1673,29 @@
           <w:szCs w:val="23"/>
         </w:rPr>
         <w:tab/>
-        <w:t xml:space="preserve">Spring-test : </w:t>
+        <w:t>Spring-</w:t>
+      </w:r>
+      <w:proofErr w:type="gramStart"/>
+      <w:r>
+        <w:rPr>
+          <w:rFonts w:ascii="Courier New" w:eastAsia="굴림" w:hAnsi="Courier New" w:cs="Courier New"/>
+          <w:color w:val="083080"/>
+          <w:kern w:val="0"/>
+          <w:sz w:val="23"/>
+          <w:szCs w:val="23"/>
+        </w:rPr>
+        <w:t>test :</w:t>
+      </w:r>
+      <w:proofErr w:type="gramEnd"/>
+      <w:r>
+        <w:rPr>
+          <w:rFonts w:ascii="Courier New" w:eastAsia="굴림" w:hAnsi="Courier New" w:cs="Courier New"/>
+          <w:color w:val="083080"/>
+          <w:kern w:val="0"/>
+          <w:sz w:val="23"/>
+          <w:szCs w:val="23"/>
+        </w:rPr>
+        <w:t xml:space="preserve"> </w:t>
       </w:r>
       <w:r>
         <w:rPr>
@@ -1443,6 +1848,7 @@
         </w:rPr>
         <w:t xml:space="preserve">public class </w:t>
       </w:r>
+      <w:proofErr w:type="spellStart"/>
       <w:r>
         <w:rPr>
           <w:rFonts w:ascii="Courier New" w:eastAsia="굴림" w:hAnsi="Courier New" w:cs="Courier New"/>
@@ -1451,7 +1857,18 @@
           <w:sz w:val="23"/>
           <w:szCs w:val="23"/>
         </w:rPr>
-        <w:t xml:space="preserve">MyController </w:t>
+        <w:t>MyController</w:t>
+      </w:r>
+      <w:proofErr w:type="spellEnd"/>
+      <w:r>
+        <w:rPr>
+          <w:rFonts w:ascii="Courier New" w:eastAsia="굴림" w:hAnsi="Courier New" w:cs="Courier New"/>
+          <w:color w:val="000000"/>
+          <w:kern w:val="0"/>
+          <w:sz w:val="23"/>
+          <w:szCs w:val="23"/>
+        </w:rPr>
+        <w:t xml:space="preserve"> </w:t>
       </w:r>
       <w:r>
         <w:rPr>
@@ -1482,8 +1899,20 @@
           <w:sz w:val="23"/>
           <w:szCs w:val="23"/>
         </w:rPr>
-        <w:t>@GetMapping</w:t>
-      </w:r>
+        <w:t>@</w:t>
+      </w:r>
+      <w:proofErr w:type="spellStart"/>
+      <w:r>
+        <w:rPr>
+          <w:rFonts w:ascii="Courier New" w:eastAsia="굴림" w:hAnsi="Courier New" w:cs="Courier New"/>
+          <w:color w:val="9E880D"/>
+          <w:kern w:val="0"/>
+          <w:sz w:val="23"/>
+          <w:szCs w:val="23"/>
+        </w:rPr>
+        <w:t>GetMapping</w:t>
+      </w:r>
+      <w:proofErr w:type="spellEnd"/>
       <w:r>
         <w:rPr>
           <w:rFonts w:ascii="Courier New" w:eastAsia="굴림" w:hAnsi="Courier New" w:cs="Courier New"/>
@@ -1594,7 +2023,29 @@
           <w:szCs w:val="23"/>
         </w:rPr>
         <w:br/>
-        <w:t xml:space="preserve">        model.addAttribute(</w:t>
+        <w:t xml:space="preserve">        </w:t>
+      </w:r>
+      <w:proofErr w:type="spellStart"/>
+      <w:r>
+        <w:rPr>
+          <w:rFonts w:ascii="Courier New" w:eastAsia="굴림" w:hAnsi="Courier New" w:cs="Courier New"/>
+          <w:color w:val="080808"/>
+          <w:kern w:val="0"/>
+          <w:sz w:val="23"/>
+          <w:szCs w:val="23"/>
+        </w:rPr>
+        <w:t>model.addAttribute</w:t>
+      </w:r>
+      <w:proofErr w:type="spellEnd"/>
+      <w:r>
+        <w:rPr>
+          <w:rFonts w:ascii="Courier New" w:eastAsia="굴림" w:hAnsi="Courier New" w:cs="Courier New"/>
+          <w:color w:val="080808"/>
+          <w:kern w:val="0"/>
+          <w:sz w:val="23"/>
+          <w:szCs w:val="23"/>
+        </w:rPr>
+        <w:t>(</w:t>
       </w:r>
       <w:r>
         <w:rPr>
@@ -1747,8 +2198,20 @@
           <w:sz w:val="23"/>
           <w:szCs w:val="23"/>
         </w:rPr>
-        <w:t>@GetMapping</w:t>
-      </w:r>
+        <w:t>@</w:t>
+      </w:r>
+      <w:proofErr w:type="spellStart"/>
+      <w:r>
+        <w:rPr>
+          <w:rFonts w:ascii="Courier New" w:eastAsia="굴림" w:hAnsi="Courier New" w:cs="Courier New"/>
+          <w:color w:val="9E880D"/>
+          <w:kern w:val="0"/>
+          <w:sz w:val="23"/>
+          <w:szCs w:val="23"/>
+        </w:rPr>
+        <w:t>GetMapping</w:t>
+      </w:r>
+      <w:proofErr w:type="spellEnd"/>
       <w:r>
         <w:rPr>
           <w:rFonts w:ascii="Courier New" w:eastAsia="굴림" w:hAnsi="Courier New" w:cs="Courier New"/>
@@ -1798,8 +2261,20 @@
           <w:sz w:val="23"/>
           <w:szCs w:val="23"/>
         </w:rPr>
-        <w:t>@ResponseBody</w:t>
-      </w:r>
+        <w:t>@</w:t>
+      </w:r>
+      <w:proofErr w:type="spellStart"/>
+      <w:r>
+        <w:rPr>
+          <w:rFonts w:ascii="Courier New" w:eastAsia="굴림" w:hAnsi="Courier New" w:cs="Courier New"/>
+          <w:color w:val="9E880D"/>
+          <w:kern w:val="0"/>
+          <w:sz w:val="23"/>
+          <w:szCs w:val="23"/>
+        </w:rPr>
+        <w:t>ResponseBody</w:t>
+      </w:r>
+      <w:proofErr w:type="spellEnd"/>
       <w:r>
         <w:rPr>
           <w:rFonts w:ascii="Courier New" w:eastAsia="굴림" w:hAnsi="Courier New" w:cs="Courier New"/>
@@ -1831,6 +2306,7 @@
         </w:rPr>
         <w:t xml:space="preserve">String </w:t>
       </w:r>
+      <w:proofErr w:type="spellStart"/>
       <w:r>
         <w:rPr>
           <w:rFonts w:ascii="Courier New" w:eastAsia="굴림" w:hAnsi="Courier New" w:cs="Courier New"/>
@@ -1841,6 +2317,7 @@
         </w:rPr>
         <w:t>confirmString</w:t>
       </w:r>
+      <w:proofErr w:type="spellEnd"/>
       <w:r>
         <w:rPr>
           <w:rFonts w:ascii="Courier New" w:eastAsia="굴림" w:hAnsi="Courier New" w:cs="Courier New"/>
@@ -1859,8 +2336,20 @@
           <w:sz w:val="23"/>
           <w:szCs w:val="23"/>
         </w:rPr>
-        <w:t>@RequestParam</w:t>
-      </w:r>
+        <w:t>@</w:t>
+      </w:r>
+      <w:proofErr w:type="spellStart"/>
+      <w:r>
+        <w:rPr>
+          <w:rFonts w:ascii="Courier New" w:eastAsia="굴림" w:hAnsi="Courier New" w:cs="Courier New"/>
+          <w:color w:val="9E880D"/>
+          <w:kern w:val="0"/>
+          <w:sz w:val="23"/>
+          <w:szCs w:val="23"/>
+        </w:rPr>
+        <w:t>RequestParam</w:t>
+      </w:r>
+      <w:proofErr w:type="spellEnd"/>
       <w:r>
         <w:rPr>
           <w:rFonts w:ascii="Courier New" w:eastAsia="굴림" w:hAnsi="Courier New" w:cs="Courier New"/>
@@ -1909,7 +2398,29 @@
           <w:sz w:val="23"/>
           <w:szCs w:val="23"/>
         </w:rPr>
-        <w:t xml:space="preserve">, defaultValue = </w:t>
+        <w:t xml:space="preserve">, </w:t>
+      </w:r>
+      <w:proofErr w:type="spellStart"/>
+      <w:r>
+        <w:rPr>
+          <w:rFonts w:ascii="Courier New" w:eastAsia="굴림" w:hAnsi="Courier New" w:cs="Courier New"/>
+          <w:color w:val="080808"/>
+          <w:kern w:val="0"/>
+          <w:sz w:val="23"/>
+          <w:szCs w:val="23"/>
+        </w:rPr>
+        <w:t>defaultValue</w:t>
+      </w:r>
+      <w:proofErr w:type="spellEnd"/>
+      <w:r>
+        <w:rPr>
+          <w:rFonts w:ascii="Courier New" w:eastAsia="굴림" w:hAnsi="Courier New" w:cs="Courier New"/>
+          <w:color w:val="080808"/>
+          <w:kern w:val="0"/>
+          <w:sz w:val="23"/>
+          <w:szCs w:val="23"/>
+        </w:rPr>
+        <w:t xml:space="preserve"> = </w:t>
       </w:r>
       <w:r>
         <w:rPr>
@@ -2102,8 +2613,20 @@
           <w:sz w:val="23"/>
           <w:szCs w:val="23"/>
         </w:rPr>
-        <w:t>@GetMapping</w:t>
-      </w:r>
+        <w:t>@</w:t>
+      </w:r>
+      <w:proofErr w:type="spellStart"/>
+      <w:r>
+        <w:rPr>
+          <w:rFonts w:ascii="Courier New" w:eastAsia="굴림" w:hAnsi="Courier New" w:cs="Courier New"/>
+          <w:color w:val="9E880D"/>
+          <w:kern w:val="0"/>
+          <w:sz w:val="23"/>
+          <w:szCs w:val="23"/>
+        </w:rPr>
+        <w:t>GetMapping</w:t>
+      </w:r>
+      <w:proofErr w:type="spellEnd"/>
       <w:r>
         <w:rPr>
           <w:rFonts w:ascii="Courier New" w:eastAsia="굴림" w:hAnsi="Courier New" w:cs="Courier New"/>
@@ -2122,7 +2645,29 @@
           <w:sz w:val="23"/>
           <w:szCs w:val="23"/>
         </w:rPr>
-        <w:t>"json"</w:t>
+        <w:t>"</w:t>
+      </w:r>
+      <w:proofErr w:type="spellStart"/>
+      <w:r>
+        <w:rPr>
+          <w:rFonts w:ascii="Courier New" w:eastAsia="굴림" w:hAnsi="Courier New" w:cs="Courier New"/>
+          <w:color w:val="067D17"/>
+          <w:kern w:val="0"/>
+          <w:sz w:val="23"/>
+          <w:szCs w:val="23"/>
+        </w:rPr>
+        <w:t>json</w:t>
+      </w:r>
+      <w:proofErr w:type="spellEnd"/>
+      <w:r>
+        <w:rPr>
+          <w:rFonts w:ascii="Courier New" w:eastAsia="굴림" w:hAnsi="Courier New" w:cs="Courier New"/>
+          <w:color w:val="067D17"/>
+          <w:kern w:val="0"/>
+          <w:sz w:val="23"/>
+          <w:szCs w:val="23"/>
+        </w:rPr>
+        <w:t>"</w:t>
       </w:r>
       <w:r>
         <w:rPr>
@@ -2153,8 +2698,20 @@
           <w:sz w:val="23"/>
           <w:szCs w:val="23"/>
         </w:rPr>
-        <w:t>@ResponseBody</w:t>
-      </w:r>
+        <w:t>@</w:t>
+      </w:r>
+      <w:proofErr w:type="spellStart"/>
+      <w:r>
+        <w:rPr>
+          <w:rFonts w:ascii="Courier New" w:eastAsia="굴림" w:hAnsi="Courier New" w:cs="Courier New"/>
+          <w:color w:val="9E880D"/>
+          <w:kern w:val="0"/>
+          <w:sz w:val="23"/>
+          <w:szCs w:val="23"/>
+        </w:rPr>
+        <w:t>ResponseBody</w:t>
+      </w:r>
+      <w:proofErr w:type="spellEnd"/>
       <w:r>
         <w:rPr>
           <w:rFonts w:ascii="Courier New" w:eastAsia="굴림" w:hAnsi="Courier New" w:cs="Courier New"/>
@@ -2186,6 +2743,7 @@
         </w:rPr>
         <w:t xml:space="preserve">Person </w:t>
       </w:r>
+      <w:proofErr w:type="spellStart"/>
       <w:r>
         <w:rPr>
           <w:rFonts w:ascii="Courier New" w:eastAsia="굴림" w:hAnsi="Courier New" w:cs="Courier New"/>
@@ -2196,6 +2754,7 @@
         </w:rPr>
         <w:t>json</w:t>
       </w:r>
+      <w:proofErr w:type="spellEnd"/>
       <w:r>
         <w:rPr>
           <w:rFonts w:ascii="Courier New" w:eastAsia="굴림" w:hAnsi="Courier New" w:cs="Courier New"/>
@@ -2214,8 +2773,20 @@
           <w:sz w:val="23"/>
           <w:szCs w:val="23"/>
         </w:rPr>
-        <w:t>@RequestParam</w:t>
-      </w:r>
+        <w:t>@</w:t>
+      </w:r>
+      <w:proofErr w:type="spellStart"/>
+      <w:r>
+        <w:rPr>
+          <w:rFonts w:ascii="Courier New" w:eastAsia="굴림" w:hAnsi="Courier New" w:cs="Courier New"/>
+          <w:color w:val="9E880D"/>
+          <w:kern w:val="0"/>
+          <w:sz w:val="23"/>
+          <w:szCs w:val="23"/>
+        </w:rPr>
+        <w:t>RequestParam</w:t>
+      </w:r>
+      <w:proofErr w:type="spellEnd"/>
       <w:r>
         <w:rPr>
           <w:rFonts w:ascii="Courier New" w:eastAsia="굴림" w:hAnsi="Courier New" w:cs="Courier New"/>
@@ -2264,7 +2835,29 @@
           <w:sz w:val="23"/>
           <w:szCs w:val="23"/>
         </w:rPr>
-        <w:t xml:space="preserve">, defaultValue = </w:t>
+        <w:t xml:space="preserve">, </w:t>
+      </w:r>
+      <w:proofErr w:type="spellStart"/>
+      <w:r>
+        <w:rPr>
+          <w:rFonts w:ascii="Courier New" w:eastAsia="굴림" w:hAnsi="Courier New" w:cs="Courier New"/>
+          <w:color w:val="080808"/>
+          <w:kern w:val="0"/>
+          <w:sz w:val="23"/>
+          <w:szCs w:val="23"/>
+        </w:rPr>
+        <w:t>defaultValue</w:t>
+      </w:r>
+      <w:proofErr w:type="spellEnd"/>
+      <w:r>
+        <w:rPr>
+          <w:rFonts w:ascii="Courier New" w:eastAsia="굴림" w:hAnsi="Courier New" w:cs="Courier New"/>
+          <w:color w:val="080808"/>
+          <w:kern w:val="0"/>
+          <w:sz w:val="23"/>
+          <w:szCs w:val="23"/>
+        </w:rPr>
+        <w:t xml:space="preserve"> = </w:t>
       </w:r>
       <w:r>
         <w:rPr>
@@ -2345,8 +2938,20 @@
           <w:sz w:val="23"/>
           <w:szCs w:val="23"/>
         </w:rPr>
-        <w:t>@RequestParam</w:t>
-      </w:r>
+        <w:t>@</w:t>
+      </w:r>
+      <w:proofErr w:type="spellStart"/>
+      <w:r>
+        <w:rPr>
+          <w:rFonts w:ascii="Courier New" w:eastAsia="굴림" w:hAnsi="Courier New" w:cs="Courier New"/>
+          <w:color w:val="9E880D"/>
+          <w:kern w:val="0"/>
+          <w:sz w:val="23"/>
+          <w:szCs w:val="23"/>
+        </w:rPr>
+        <w:t>RequestParam</w:t>
+      </w:r>
+      <w:proofErr w:type="spellEnd"/>
       <w:r>
         <w:rPr>
           <w:rFonts w:ascii="Courier New" w:eastAsia="굴림" w:hAnsi="Courier New" w:cs="Courier New"/>
@@ -2395,7 +3000,29 @@
           <w:sz w:val="23"/>
           <w:szCs w:val="23"/>
         </w:rPr>
-        <w:t xml:space="preserve">, defaultValue = </w:t>
+        <w:t xml:space="preserve">, </w:t>
+      </w:r>
+      <w:proofErr w:type="spellStart"/>
+      <w:r>
+        <w:rPr>
+          <w:rFonts w:ascii="Courier New" w:eastAsia="굴림" w:hAnsi="Courier New" w:cs="Courier New"/>
+          <w:color w:val="080808"/>
+          <w:kern w:val="0"/>
+          <w:sz w:val="23"/>
+          <w:szCs w:val="23"/>
+        </w:rPr>
+        <w:t>defaultValue</w:t>
+      </w:r>
+      <w:proofErr w:type="spellEnd"/>
+      <w:r>
+        <w:rPr>
+          <w:rFonts w:ascii="Courier New" w:eastAsia="굴림" w:hAnsi="Courier New" w:cs="Courier New"/>
+          <w:color w:val="080808"/>
+          <w:kern w:val="0"/>
+          <w:sz w:val="23"/>
+          <w:szCs w:val="23"/>
+        </w:rPr>
+        <w:t xml:space="preserve"> = </w:t>
       </w:r>
       <w:r>
         <w:rPr>
@@ -2417,6 +3044,7 @@
         </w:rPr>
         <w:t xml:space="preserve">) </w:t>
       </w:r>
+      <w:proofErr w:type="spellStart"/>
       <w:r>
         <w:rPr>
           <w:rFonts w:ascii="Courier New" w:eastAsia="굴림" w:hAnsi="Courier New" w:cs="Courier New"/>
@@ -2425,7 +3053,18 @@
           <w:sz w:val="23"/>
           <w:szCs w:val="23"/>
         </w:rPr>
-        <w:t xml:space="preserve">int </w:t>
+        <w:t>int</w:t>
+      </w:r>
+      <w:proofErr w:type="spellEnd"/>
+      <w:r>
+        <w:rPr>
+          <w:rFonts w:ascii="Courier New" w:eastAsia="굴림" w:hAnsi="Courier New" w:cs="Courier New"/>
+          <w:color w:val="0033B3"/>
+          <w:kern w:val="0"/>
+          <w:sz w:val="23"/>
+          <w:szCs w:val="23"/>
+        </w:rPr>
+        <w:t xml:space="preserve"> </w:t>
       </w:r>
       <w:r>
         <w:rPr>
@@ -2456,7 +3095,29 @@
           <w:sz w:val="23"/>
           <w:szCs w:val="23"/>
         </w:rPr>
-        <w:t xml:space="preserve">Person person </w:t>
+        <w:t xml:space="preserve">Person </w:t>
+      </w:r>
+      <w:proofErr w:type="spellStart"/>
+      <w:r>
+        <w:rPr>
+          <w:rFonts w:ascii="Courier New" w:eastAsia="굴림" w:hAnsi="Courier New" w:cs="Courier New"/>
+          <w:color w:val="000000"/>
+          <w:kern w:val="0"/>
+          <w:sz w:val="23"/>
+          <w:szCs w:val="23"/>
+        </w:rPr>
+        <w:t>person</w:t>
+      </w:r>
+      <w:proofErr w:type="spellEnd"/>
+      <w:r>
+        <w:rPr>
+          <w:rFonts w:ascii="Courier New" w:eastAsia="굴림" w:hAnsi="Courier New" w:cs="Courier New"/>
+          <w:color w:val="000000"/>
+          <w:kern w:val="0"/>
+          <w:sz w:val="23"/>
+          <w:szCs w:val="23"/>
+        </w:rPr>
+        <w:t xml:space="preserve"> </w:t>
       </w:r>
       <w:r>
         <w:rPr>
@@ -2570,8 +3231,9 @@
           <w:szCs w:val="23"/>
         </w:rPr>
         <w:br/>
-        <w:t xml:space="preserve">    @AllArgsConstructor</w:t>
-      </w:r>
+        <w:t xml:space="preserve">    @</w:t>
+      </w:r>
+      <w:proofErr w:type="spellStart"/>
       <w:r>
         <w:rPr>
           <w:rFonts w:ascii="Courier New" w:eastAsia="굴림" w:hAnsi="Courier New" w:cs="Courier New"/>
@@ -2580,9 +3242,32 @@
           <w:sz w:val="23"/>
           <w:szCs w:val="23"/>
         </w:rPr>
+        <w:t>AllArgsConstructor</w:t>
+      </w:r>
+      <w:proofErr w:type="spellEnd"/>
+      <w:r>
+        <w:rPr>
+          <w:rFonts w:ascii="Courier New" w:eastAsia="굴림" w:hAnsi="Courier New" w:cs="Courier New"/>
+          <w:color w:val="9E880D"/>
+          <w:kern w:val="0"/>
+          <w:sz w:val="23"/>
+          <w:szCs w:val="23"/>
+        </w:rPr>
         <w:br/>
-        <w:t xml:space="preserve">    @NoArgsConstructor</w:t>
-      </w:r>
+        <w:t xml:space="preserve">    @</w:t>
+      </w:r>
+      <w:proofErr w:type="spellStart"/>
+      <w:r>
+        <w:rPr>
+          <w:rFonts w:ascii="Courier New" w:eastAsia="굴림" w:hAnsi="Courier New" w:cs="Courier New"/>
+          <w:color w:val="9E880D"/>
+          <w:kern w:val="0"/>
+          <w:sz w:val="23"/>
+          <w:szCs w:val="23"/>
+        </w:rPr>
+        <w:t>NoArgsConstructor</w:t>
+      </w:r>
+      <w:proofErr w:type="spellEnd"/>
       <w:r>
         <w:rPr>
           <w:rFonts w:ascii="Courier New" w:eastAsia="굴림" w:hAnsi="Courier New" w:cs="Courier New"/>
@@ -2694,7 +3379,29 @@
           <w:sz w:val="23"/>
           <w:szCs w:val="23"/>
         </w:rPr>
-        <w:t xml:space="preserve">private int </w:t>
+        <w:t xml:space="preserve">private </w:t>
+      </w:r>
+      <w:proofErr w:type="spellStart"/>
+      <w:r>
+        <w:rPr>
+          <w:rFonts w:ascii="Courier New" w:eastAsia="굴림" w:hAnsi="Courier New" w:cs="Courier New"/>
+          <w:color w:val="0033B3"/>
+          <w:kern w:val="0"/>
+          <w:sz w:val="23"/>
+          <w:szCs w:val="23"/>
+        </w:rPr>
+        <w:t>int</w:t>
+      </w:r>
+      <w:proofErr w:type="spellEnd"/>
+      <w:r>
+        <w:rPr>
+          <w:rFonts w:ascii="Courier New" w:eastAsia="굴림" w:hAnsi="Courier New" w:cs="Courier New"/>
+          <w:color w:val="0033B3"/>
+          <w:kern w:val="0"/>
+          <w:sz w:val="23"/>
+          <w:szCs w:val="23"/>
+        </w:rPr>
+        <w:t xml:space="preserve"> </w:t>
       </w:r>
       <w:r>
         <w:rPr>
@@ -2827,6 +3534,7 @@
         </w:rPr>
         <w:t xml:space="preserve">html </w:t>
       </w:r>
+      <w:proofErr w:type="spellStart"/>
       <w:r>
         <w:rPr>
           <w:rFonts w:ascii="Courier New" w:eastAsia="굴림" w:hAnsi="Courier New" w:cs="Courier New"/>
@@ -2837,6 +3545,7 @@
         </w:rPr>
         <w:t>lang</w:t>
       </w:r>
+      <w:proofErr w:type="spellEnd"/>
       <w:r>
         <w:rPr>
           <w:rFonts w:ascii="Courier New" w:eastAsia="굴림" w:hAnsi="Courier New" w:cs="Courier New"/>
@@ -2845,7 +3554,29 @@
           <w:sz w:val="23"/>
           <w:szCs w:val="23"/>
         </w:rPr>
-        <w:t>="en"</w:t>
+        <w:t>="</w:t>
+      </w:r>
+      <w:proofErr w:type="spellStart"/>
+      <w:r>
+        <w:rPr>
+          <w:rFonts w:ascii="Courier New" w:eastAsia="굴림" w:hAnsi="Courier New" w:cs="Courier New"/>
+          <w:color w:val="067D17"/>
+          <w:kern w:val="0"/>
+          <w:sz w:val="23"/>
+          <w:szCs w:val="23"/>
+        </w:rPr>
+        <w:t>en</w:t>
+      </w:r>
+      <w:proofErr w:type="spellEnd"/>
+      <w:r>
+        <w:rPr>
+          <w:rFonts w:ascii="Courier New" w:eastAsia="굴림" w:hAnsi="Courier New" w:cs="Courier New"/>
+          <w:color w:val="067D17"/>
+          <w:kern w:val="0"/>
+          <w:sz w:val="23"/>
+          <w:szCs w:val="23"/>
+        </w:rPr>
+        <w:t>"</w:t>
       </w:r>
       <w:r>
         <w:rPr>
@@ -3011,6 +3742,7 @@
         </w:rPr>
         <w:t xml:space="preserve">link </w:t>
       </w:r>
+      <w:proofErr w:type="spellStart"/>
       <w:r>
         <w:rPr>
           <w:rFonts w:ascii="Courier New" w:eastAsia="굴림" w:hAnsi="Courier New" w:cs="Courier New"/>
@@ -3021,6 +3753,7 @@
         </w:rPr>
         <w:t>href</w:t>
       </w:r>
+      <w:proofErr w:type="spellEnd"/>
       <w:r>
         <w:rPr>
           <w:rFonts w:ascii="Courier New" w:eastAsia="굴림" w:hAnsi="Courier New" w:cs="Courier New"/>
@@ -3029,8 +3762,31 @@
           <w:sz w:val="23"/>
           <w:szCs w:val="23"/>
         </w:rPr>
-        <w:t xml:space="preserve">="/css/style.css" </w:t>
-      </w:r>
+        <w:t>="/</w:t>
+      </w:r>
+      <w:proofErr w:type="spellStart"/>
+      <w:r>
+        <w:rPr>
+          <w:rFonts w:ascii="Courier New" w:eastAsia="굴림" w:hAnsi="Courier New" w:cs="Courier New"/>
+          <w:color w:val="067D17"/>
+          <w:kern w:val="0"/>
+          <w:sz w:val="23"/>
+          <w:szCs w:val="23"/>
+        </w:rPr>
+        <w:t>css</w:t>
+      </w:r>
+      <w:proofErr w:type="spellEnd"/>
+      <w:r>
+        <w:rPr>
+          <w:rFonts w:ascii="Courier New" w:eastAsia="굴림" w:hAnsi="Courier New" w:cs="Courier New"/>
+          <w:color w:val="067D17"/>
+          <w:kern w:val="0"/>
+          <w:sz w:val="23"/>
+          <w:szCs w:val="23"/>
+        </w:rPr>
+        <w:t xml:space="preserve">/style.css" </w:t>
+      </w:r>
+      <w:proofErr w:type="spellStart"/>
       <w:r>
         <w:rPr>
           <w:rFonts w:ascii="Courier New" w:eastAsia="굴림" w:hAnsi="Courier New" w:cs="Courier New"/>
@@ -3041,6 +3797,7 @@
         </w:rPr>
         <w:t>rel</w:t>
       </w:r>
+      <w:proofErr w:type="spellEnd"/>
       <w:r>
         <w:rPr>
           <w:rFonts w:ascii="Courier New" w:eastAsia="굴림" w:hAnsi="Courier New" w:cs="Courier New"/>
@@ -3069,7 +3826,29 @@
           <w:sz w:val="23"/>
           <w:szCs w:val="23"/>
         </w:rPr>
-        <w:t>="text/css"</w:t>
+        <w:t>="text/</w:t>
+      </w:r>
+      <w:proofErr w:type="spellStart"/>
+      <w:r>
+        <w:rPr>
+          <w:rFonts w:ascii="Courier New" w:eastAsia="굴림" w:hAnsi="Courier New" w:cs="Courier New"/>
+          <w:color w:val="067D17"/>
+          <w:kern w:val="0"/>
+          <w:sz w:val="23"/>
+          <w:szCs w:val="23"/>
+        </w:rPr>
+        <w:t>css</w:t>
+      </w:r>
+      <w:proofErr w:type="spellEnd"/>
+      <w:r>
+        <w:rPr>
+          <w:rFonts w:ascii="Courier New" w:eastAsia="굴림" w:hAnsi="Courier New" w:cs="Courier New"/>
+          <w:color w:val="067D17"/>
+          <w:kern w:val="0"/>
+          <w:sz w:val="23"/>
+          <w:szCs w:val="23"/>
+        </w:rPr>
+        <w:t>"</w:t>
       </w:r>
       <w:r>
         <w:rPr>
@@ -3164,6 +3943,7 @@
         </w:rPr>
         <w:t xml:space="preserve">h2 </w:t>
       </w:r>
+      <w:proofErr w:type="spellStart"/>
       <w:r>
         <w:rPr>
           <w:rFonts w:ascii="Courier New" w:eastAsia="굴림" w:hAnsi="Courier New" w:cs="Courier New"/>
@@ -3184,6 +3964,7 @@
         </w:rPr>
         <w:t>:text</w:t>
       </w:r>
+      <w:proofErr w:type="spellEnd"/>
       <w:r>
         <w:rPr>
           <w:rFonts w:ascii="Courier New" w:eastAsia="굴림" w:hAnsi="Courier New" w:cs="Courier New"/>
@@ -3285,6 +4066,7 @@
         </w:rPr>
         <w:t xml:space="preserve">a </w:t>
       </w:r>
+      <w:proofErr w:type="spellStart"/>
       <w:r>
         <w:rPr>
           <w:rFonts w:ascii="Courier New" w:eastAsia="굴림" w:hAnsi="Courier New" w:cs="Courier New"/>
@@ -3295,6 +4077,7 @@
         </w:rPr>
         <w:t>href</w:t>
       </w:r>
+      <w:proofErr w:type="spellEnd"/>
       <w:r>
         <w:rPr>
           <w:rFonts w:ascii="Courier New" w:eastAsia="굴림" w:hAnsi="Courier New" w:cs="Courier New"/>
@@ -3303,8 +4086,9 @@
           <w:sz w:val="23"/>
           <w:szCs w:val="23"/>
         </w:rPr>
-        <w:t>="confirm?name=</w:t>
-      </w:r>
+        <w:t>="</w:t>
+      </w:r>
+      <w:proofErr w:type="spellStart"/>
       <w:r>
         <w:rPr>
           <w:rFonts w:ascii="Courier New" w:eastAsia="굴림" w:hAnsi="Courier New" w:cs="Courier New"/>
@@ -3313,6 +4097,27 @@
           <w:sz w:val="23"/>
           <w:szCs w:val="23"/>
         </w:rPr>
+        <w:t>confirm?name</w:t>
+      </w:r>
+      <w:proofErr w:type="spellEnd"/>
+      <w:r>
+        <w:rPr>
+          <w:rFonts w:ascii="Courier New" w:eastAsia="굴림" w:hAnsi="Courier New" w:cs="Courier New"/>
+          <w:color w:val="067D17"/>
+          <w:kern w:val="0"/>
+          <w:sz w:val="23"/>
+          <w:szCs w:val="23"/>
+        </w:rPr>
+        <w:t>=</w:t>
+      </w:r>
+      <w:r>
+        <w:rPr>
+          <w:rFonts w:ascii="Courier New" w:eastAsia="굴림" w:hAnsi="Courier New" w:cs="Courier New"/>
+          <w:color w:val="067D17"/>
+          <w:kern w:val="0"/>
+          <w:sz w:val="23"/>
+          <w:szCs w:val="23"/>
+        </w:rPr>
         <w:t>신길동</w:t>
       </w:r>
       <w:r>
@@ -3333,8 +4138,20 @@
           <w:sz w:val="23"/>
           <w:szCs w:val="23"/>
         </w:rPr>
-        <w:t>&gt;json</w:t>
-      </w:r>
+        <w:t>&gt;</w:t>
+      </w:r>
+      <w:proofErr w:type="spellStart"/>
+      <w:r>
+        <w:rPr>
+          <w:rFonts w:ascii="Courier New" w:eastAsia="굴림" w:hAnsi="Courier New" w:cs="Courier New"/>
+          <w:color w:val="080808"/>
+          <w:kern w:val="0"/>
+          <w:sz w:val="23"/>
+          <w:szCs w:val="23"/>
+        </w:rPr>
+        <w:t>json</w:t>
+      </w:r>
+      <w:proofErr w:type="spellEnd"/>
       <w:r>
         <w:rPr>
           <w:rFonts w:ascii="Courier New" w:eastAsia="굴림" w:hAnsi="Courier New" w:cs="Courier New"/>
@@ -3436,6 +4253,7 @@
         </w:rPr>
         <w:t xml:space="preserve">a </w:t>
       </w:r>
+      <w:proofErr w:type="spellStart"/>
       <w:r>
         <w:rPr>
           <w:rFonts w:ascii="Courier New" w:eastAsia="굴림" w:hAnsi="Courier New" w:cs="Courier New"/>
@@ -3446,6 +4264,7 @@
         </w:rPr>
         <w:t>href</w:t>
       </w:r>
+      <w:proofErr w:type="spellEnd"/>
       <w:r>
         <w:rPr>
           <w:rFonts w:ascii="Courier New" w:eastAsia="굴림" w:hAnsi="Courier New" w:cs="Courier New"/>
@@ -3454,8 +4273,9 @@
           <w:sz w:val="23"/>
           <w:szCs w:val="23"/>
         </w:rPr>
-        <w:t>="json?name=</w:t>
-      </w:r>
+        <w:t>="</w:t>
+      </w:r>
+      <w:proofErr w:type="spellStart"/>
       <w:r>
         <w:rPr>
           <w:rFonts w:ascii="Courier New" w:eastAsia="굴림" w:hAnsi="Courier New" w:cs="Courier New"/>
@@ -3464,6 +4284,27 @@
           <w:sz w:val="23"/>
           <w:szCs w:val="23"/>
         </w:rPr>
+        <w:t>json?name</w:t>
+      </w:r>
+      <w:proofErr w:type="spellEnd"/>
+      <w:r>
+        <w:rPr>
+          <w:rFonts w:ascii="Courier New" w:eastAsia="굴림" w:hAnsi="Courier New" w:cs="Courier New"/>
+          <w:color w:val="067D17"/>
+          <w:kern w:val="0"/>
+          <w:sz w:val="23"/>
+          <w:szCs w:val="23"/>
+        </w:rPr>
+        <w:t>=</w:t>
+      </w:r>
+      <w:r>
+        <w:rPr>
+          <w:rFonts w:ascii="Courier New" w:eastAsia="굴림" w:hAnsi="Courier New" w:cs="Courier New"/>
+          <w:color w:val="067D17"/>
+          <w:kern w:val="0"/>
+          <w:sz w:val="23"/>
+          <w:szCs w:val="23"/>
+        </w:rPr>
         <w:t>홍</w:t>
       </w:r>
       <w:r>
@@ -3484,8 +4325,20 @@
           <w:sz w:val="23"/>
           <w:szCs w:val="23"/>
         </w:rPr>
-        <w:t>&gt;json</w:t>
-      </w:r>
+        <w:t>&gt;</w:t>
+      </w:r>
+      <w:proofErr w:type="spellStart"/>
+      <w:r>
+        <w:rPr>
+          <w:rFonts w:ascii="Courier New" w:eastAsia="굴림" w:hAnsi="Courier New" w:cs="Courier New"/>
+          <w:color w:val="080808"/>
+          <w:kern w:val="0"/>
+          <w:sz w:val="23"/>
+          <w:szCs w:val="23"/>
+        </w:rPr>
+        <w:t>json</w:t>
+      </w:r>
+      <w:proofErr w:type="spellEnd"/>
       <w:r>
         <w:rPr>
           <w:rFonts w:ascii="Courier New" w:eastAsia="굴림" w:hAnsi="Courier New" w:cs="Courier New"/>
@@ -3651,6 +4504,7 @@
           <w:szCs w:val="23"/>
         </w:rPr>
       </w:pPr>
+      <w:proofErr w:type="spellStart"/>
       <w:r>
         <w:rPr>
           <w:rFonts w:ascii="Courier New" w:eastAsia="굴림" w:hAnsi="Courier New" w:cs="Courier New" w:hint="eastAsia"/>
@@ -3661,6 +4515,7 @@
         </w:rPr>
         <w:t>배포방법</w:t>
       </w:r>
+      <w:proofErr w:type="spellEnd"/>
       <w:r>
         <w:rPr>
           <w:rFonts w:ascii="Courier New" w:eastAsia="굴림" w:hAnsi="Courier New" w:cs="Courier New" w:hint="eastAsia"/>
@@ -3703,8 +4558,42 @@
           <w:sz w:val="23"/>
           <w:szCs w:val="23"/>
         </w:rPr>
-        <w:t>.\gradlew build(</w:t>
-      </w:r>
+        <w:t>.\</w:t>
+      </w:r>
+      <w:proofErr w:type="spellStart"/>
+      <w:r>
+        <w:rPr>
+          <w:rFonts w:ascii="Courier New" w:eastAsia="굴림" w:hAnsi="Courier New" w:cs="Courier New"/>
+          <w:color w:val="080808"/>
+          <w:kern w:val="0"/>
+          <w:sz w:val="23"/>
+          <w:szCs w:val="23"/>
+        </w:rPr>
+        <w:t>gradlew</w:t>
+      </w:r>
+      <w:proofErr w:type="spellEnd"/>
+      <w:r>
+        <w:rPr>
+          <w:rFonts w:ascii="Courier New" w:eastAsia="굴림" w:hAnsi="Courier New" w:cs="Courier New"/>
+          <w:color w:val="080808"/>
+          <w:kern w:val="0"/>
+          <w:sz w:val="23"/>
+          <w:szCs w:val="23"/>
+        </w:rPr>
+        <w:t xml:space="preserve"> </w:t>
+      </w:r>
+      <w:proofErr w:type="gramStart"/>
+      <w:r>
+        <w:rPr>
+          <w:rFonts w:ascii="Courier New" w:eastAsia="굴림" w:hAnsi="Courier New" w:cs="Courier New"/>
+          <w:color w:val="080808"/>
+          <w:kern w:val="0"/>
+          <w:sz w:val="23"/>
+          <w:szCs w:val="23"/>
+        </w:rPr>
+        <w:t>build(</w:t>
+      </w:r>
+      <w:proofErr w:type="gramEnd"/>
       <w:r>
         <w:rPr>
           <w:rFonts w:ascii="Courier New" w:eastAsia="굴림" w:hAnsi="Courier New" w:cs="Courier New"/>
@@ -3743,7 +4632,29 @@
           <w:sz w:val="23"/>
           <w:szCs w:val="23"/>
         </w:rPr>
-        <w:t xml:space="preserve"> gradlew clean build : clean</w:t>
+        <w:t xml:space="preserve"> </w:t>
+      </w:r>
+      <w:proofErr w:type="spellStart"/>
+      <w:r>
+        <w:rPr>
+          <w:rFonts w:ascii="Courier New" w:eastAsia="굴림" w:hAnsi="Courier New" w:cs="Courier New"/>
+          <w:color w:val="080808"/>
+          <w:kern w:val="0"/>
+          <w:sz w:val="23"/>
+          <w:szCs w:val="23"/>
+        </w:rPr>
+        <w:t>gradlew</w:t>
+      </w:r>
+      <w:proofErr w:type="spellEnd"/>
+      <w:r>
+        <w:rPr>
+          <w:rFonts w:ascii="Courier New" w:eastAsia="굴림" w:hAnsi="Courier New" w:cs="Courier New"/>
+          <w:color w:val="080808"/>
+          <w:kern w:val="0"/>
+          <w:sz w:val="23"/>
+          <w:szCs w:val="23"/>
+        </w:rPr>
+        <w:t xml:space="preserve"> clean build : clean</w:t>
       </w:r>
       <w:r>
         <w:rPr>
@@ -3843,6 +4754,7 @@
           <w:szCs w:val="23"/>
         </w:rPr>
       </w:pPr>
+      <w:proofErr w:type="spellStart"/>
       <w:r>
         <w:rPr>
           <w:rFonts w:ascii="Courier New" w:eastAsia="굴림" w:hAnsi="Courier New" w:cs="Courier New" w:hint="eastAsia"/>
@@ -3853,6 +4765,7 @@
         </w:rPr>
         <w:t>cd</w:t>
       </w:r>
+      <w:proofErr w:type="spellEnd"/>
       <w:r>
         <w:rPr>
           <w:rFonts w:ascii="Courier New" w:eastAsia="굴림" w:hAnsi="Courier New" w:cs="Courier New"/>
@@ -3890,15 +4803,13 @@
         <w:ind w:leftChars="0"/>
         <w:jc w:val="left"/>
         <w:rPr>
-          <w:rFonts w:ascii="Courier New" w:eastAsia="굴림" w:hAnsi="Courier New" w:cs="Courier New" w:hint="eastAsia"/>
-          <w:color w:val="080808"/>
-          <w:kern w:val="0"/>
-          <w:sz w:val="23"/>
-          <w:szCs w:val="23"/>
-        </w:rPr>
-      </w:pPr>
-      <w:bookmarkStart w:id="0" w:name="_GoBack"/>
-      <w:bookmarkEnd w:id="0"/>
+          <w:rFonts w:ascii="Courier New" w:eastAsia="굴림" w:hAnsi="Courier New" w:cs="Courier New"/>
+          <w:color w:val="080808"/>
+          <w:kern w:val="0"/>
+          <w:sz w:val="23"/>
+          <w:szCs w:val="23"/>
+        </w:rPr>
+      </w:pPr>
       <w:r>
         <w:rPr>
           <w:rFonts w:ascii="Courier New" w:eastAsia="굴림" w:hAnsi="Courier New" w:cs="Courier New"/>
@@ -3977,7 +4888,7 @@
             <w:noProof/>
             <w:lang w:val="ko-KR"/>
           </w:rPr>
-          <w:t>1</w:t>
+          <w:t>2</w:t>
         </w:r>
         <w:r>
           <w:fldChar w:fldCharType="end"/>
@@ -5483,7 +6394,7 @@
 </file>
 
 <file path=customXml/itemProps1.xml><?xml version="1.0" encoding="utf-8"?>
-<ds:datastoreItem xmlns:ds="http://schemas.openxmlformats.org/officeDocument/2006/customXml" ds:itemID="{5B3EC82B-0843-476D-B08D-D703B3B4525A}">
+<ds:datastoreItem xmlns:ds="http://schemas.openxmlformats.org/officeDocument/2006/customXml" ds:itemID="{C3B5DDD1-0690-47F6-AF12-4E60DD6E6EE7}">
   <ds:schemaRefs>
     <ds:schemaRef ds:uri="http://schemas.openxmlformats.org/officeDocument/2006/bibliography"/>
   </ds:schemaRefs>

</xml_diff>